<commit_message>
updated bug log downloads
</commit_message>
<xml_diff>
--- a/public/files/bugs.docx
+++ b/public/files/bugs.docx
@@ -30,7 +30,86 @@
           </w:tcPr>
           <w:p>
             <w:r>
-              <w:t>{#data} {description}</w:t>
+              <w:t xml:space="preserve">{#data} </w:t>
+            </w:r>
+            <w:r>
+              <w:t>{#survey}</w:t>
+            </w:r>
+            <w:r>
+              <w:t>{</w:t>
+            </w:r>
+            <w:r>
+              <w:rPr>
+                <w:sz w:val="44"/>
+                <w:szCs w:val="44"/>
+              </w:rPr>
+              <w:t>name</w:t>
+            </w:r>
+            <w:r>
+              <w:t>}</w:t>
+            </w:r>
+            <w:r>
+              <w:t xml:space="preserve"> </w:t>
+            </w:r>
+            <w:r>
+              <w:t>{/survey}</w:t>
+            </w:r>
+          </w:p>
+        </w:tc>
+      </w:tr>
+      <w:tr>
+        <w:tc>
+          <w:tcPr>
+            <w:tcW w:w="9350" w:type="dxa"/>
+          </w:tcPr>
+          <w:p>
+            <w:r>
+              <w:t>Reported Issue: {description}</w:t>
+            </w:r>
+          </w:p>
+        </w:tc>
+      </w:tr>
+      <w:tr>
+        <w:tc>
+          <w:tcPr>
+            <w:tcW w:w="9350" w:type="dxa"/>
+          </w:tcPr>
+          <w:p>
+            <w:r>
+              <w:t>{#bug_logs}</w:t>
+            </w:r>
+            <w:r>
+              <w:t>Log Comment: {</w:t>
+            </w:r>
+            <w:r>
+              <w:t>comment</w:t>
+            </w:r>
+            <w:r>
+              <w:t xml:space="preserve">}, </w:t>
+            </w:r>
+          </w:p>
+        </w:tc>
+      </w:tr>
+      <w:tr>
+        <w:tc>
+          <w:tcPr>
+            <w:tcW w:w="9350" w:type="dxa"/>
+          </w:tcPr>
+          <w:p>
+            <w:r>
+              <w:t>Date: {createdAt}</w:t>
+            </w:r>
+          </w:p>
+        </w:tc>
+      </w:tr>
+      <w:tr>
+        <w:tc>
+          <w:tcPr>
+            <w:tcW w:w="9350" w:type="dxa"/>
+          </w:tcPr>
+          <w:p>
+            <w:r>
+              <w:t>{/bug_logs}</w:t>
             </w:r>
           </w:p>
         </w:tc>

</xml_diff>